<commit_message>
add week 8 changes
</commit_message>
<xml_diff>
--- a/Week7/Report.docx
+++ b/Week7/Report.docx
@@ -236,7 +236,16 @@
         <w:t xml:space="preserve"> it pretty much fits the points</w:t>
       </w:r>
       <w:r>
-        <w:t>, although residuals are not entirely random, but I think that’s because there are very few points in general, however, their means looks like 0.</w:t>
+        <w:t xml:space="preserve">, although residuals are not entirely random, but I think that’s because there are very few points in general, however, their mean looks </w:t>
+      </w:r>
+      <w:r>
+        <w:t>to be around</w:t>
+      </w:r>
+      <w:r>
+        <w:t xml:space="preserve"> 0.</w:t>
+      </w:r>
+      <w:r>
+        <w:t xml:space="preserve"> Also, its R-Squared measure is very high (0.98).</w:t>
       </w:r>
     </w:p>
     <w:p/>
@@ -617,6 +626,9 @@
         <w:t>The two regressions looks pretty similar, so I would go with the simpler model</w:t>
       </w:r>
       <w:r>
+        <w:t xml:space="preserve"> as cube root regressor didn’t make a difference</w:t>
+      </w:r>
+      <w:r>
         <w:t>.</w:t>
       </w:r>
     </w:p>
@@ -717,13 +729,7 @@
         <w:t>- Residual against fitted values</w:t>
       </w:r>
       <w:r>
-        <w:t xml:space="preserve"> for regressing the age from the measurements </w:t>
-      </w:r>
-      <w:r>
-        <w:t>in</w:t>
-      </w:r>
-      <w:r>
-        <w:t>cluding gender</w:t>
+        <w:t xml:space="preserve"> for regressing the age from the measurements including gender</w:t>
       </w:r>
     </w:p>
     <w:p>
@@ -789,19 +795,7 @@
         <w:t>Residual against fitted values</w:t>
       </w:r>
       <w:r>
-        <w:t xml:space="preserve"> for regressing the </w:t>
-      </w:r>
-      <w:r>
-        <w:t xml:space="preserve">log of </w:t>
-      </w:r>
-      <w:r>
-        <w:t xml:space="preserve">age from the measurements </w:t>
-      </w:r>
-      <w:r>
-        <w:t xml:space="preserve">excluding </w:t>
-      </w:r>
-      <w:r>
-        <w:t>gender</w:t>
+        <w:t xml:space="preserve"> for regressing the log of age from the measurements excluding gender</w:t>
       </w:r>
     </w:p>
     <w:p>
@@ -918,7 +912,19 @@
         <w:t xml:space="preserve">e- </w:t>
       </w:r>
       <w:r>
-        <w:t>Out of the four regressions I would use the last one, predicting the log of age from all the variables including gender, its plot is more scattered and thus represents noise better in compare to using the age as is (a and b models), if we consider this as a random variable, its mean is around 0.</w:t>
+        <w:t xml:space="preserve">Out of the four regressions I would use the last one, predicting the log of age from all the variables including gender, its </w:t>
+      </w:r>
+      <w:r>
+        <w:t>values</w:t>
+      </w:r>
+      <w:r>
+        <w:t xml:space="preserve"> </w:t>
+      </w:r>
+      <w:r>
+        <w:t xml:space="preserve">are </w:t>
+      </w:r>
+      <w:r>
+        <w:t>more scattered and thus represents noise better in compare to using the age as is (a and b models), if we consider this as a random variable, its mean is around 0.</w:t>
       </w:r>
     </w:p>
     <w:p>
@@ -947,10 +953,10 @@
         <w:t>a- Residual against fitted values</w:t>
       </w:r>
       <w:r>
-        <w:t xml:space="preserve"> for regressing the age from the measurements excluding gender</w:t>
-      </w:r>
-      <w:r>
-        <w:t xml:space="preserve"> (regularization included)</w:t>
+        <w:t xml:space="preserve"> for regressing the age from the measurements excluding gender (regularization included)</w:t>
+      </w:r>
+      <w:r>
+        <w:t>, and then a plot for the cross-validation error against different lambda values</w:t>
       </w:r>
     </w:p>
     <w:p>
@@ -1042,22 +1048,16 @@
     <w:p/>
     <w:p>
       <w:r>
-        <w:t>f.</w:t>
-      </w:r>
-      <w:r>
-        <w:t>b</w:t>
+        <w:t>f.b</w:t>
       </w:r>
       <w:r>
         <w:t>- Residual against fitted values</w:t>
       </w:r>
       <w:r>
-        <w:t xml:space="preserve"> for regressing the age from the measurements </w:t>
-      </w:r>
-      <w:r>
-        <w:t>in</w:t>
-      </w:r>
-      <w:r>
-        <w:t>cluding gender (regularization included)</w:t>
+        <w:t xml:space="preserve"> for regressing the age from the measurements including gender (regularization included)</w:t>
+      </w:r>
+      <w:r>
+        <w:t>, and then a plot for the cross-validation error against different lambda values</w:t>
       </w:r>
     </w:p>
     <w:p>
@@ -1156,6 +1156,9 @@
         <w:t xml:space="preserve"> for regressing the log of age from the measurements excluding gender</w:t>
       </w:r>
       <w:r>
+        <w:t>(regularization included)</w:t>
+      </w:r>
+      <w:r>
         <w:t>, and then a plot for the cross-validation error against different lambda values</w:t>
       </w:r>
     </w:p>
@@ -1246,25 +1249,19 @@
     </w:p>
     <w:p>
       <w:r>
-        <w:t>f.</w:t>
-      </w:r>
-      <w:r>
-        <w:t>d</w:t>
-      </w:r>
-      <w:r>
-        <w:t xml:space="preserve">- </w:t>
+        <w:t xml:space="preserve">f.d- </w:t>
       </w:r>
       <w:r>
         <w:t>Residual against fitted values</w:t>
       </w:r>
       <w:r>
-        <w:t xml:space="preserve"> for regressing the log of age from the measurements </w:t>
-      </w:r>
-      <w:r>
-        <w:t>in</w:t>
-      </w:r>
-      <w:r>
-        <w:t>cluding gender, and then a plot for the cross-validation error against different lambda values</w:t>
+        <w:t xml:space="preserve"> for regressing the log of age from the measurements including gender</w:t>
+      </w:r>
+      <w:r>
+        <w:t>(regularization included)</w:t>
+      </w:r>
+      <w:r>
+        <w:t>, and then a plot for the cross-validation error against different lambda values</w:t>
       </w:r>
     </w:p>
     <w:p>
@@ -1380,7 +1377,13 @@
         <w:t xml:space="preserve">Using regularization </w:t>
       </w:r>
       <w:r>
-        <w:t>made slight improvement for all the regressions, I used the cross-validation error against the lambda to pick the best lambda, and then plotted the residuals against fitted values to compare with the originals. Error looks closer to noise than the original plots, but more importantly, I calculated R-Squared measure for all the regressions with and without regularization, and regularization is always giving a higher value which is better.</w:t>
+        <w:t>made slight improvement for all the regressions, I used the cross-validation error against the lambda to pick the best lambda</w:t>
+      </w:r>
+      <w:r>
+        <w:t>(the smallest)</w:t>
+      </w:r>
+      <w:r>
+        <w:t>, and then plotted the residuals against fitted values to compare with the originals. Error looks closer to noise than the original plots, but more importantly, I calculated R-Squared measure for all the regressions with and without regularization, and regularization is always giving a higher value which is better.</w:t>
       </w:r>
     </w:p>
     <w:tbl>
@@ -1431,14 +1434,7 @@
                 <w:b/>
                 <w:bCs/>
               </w:rPr>
-              <w:t xml:space="preserve">R-Squared </w:t>
-            </w:r>
-            <w:r>
-              <w:rPr>
-                <w:b/>
-                <w:bCs/>
-              </w:rPr>
-              <w:t>with regularization</w:t>
+              <w:t>R-Squared with regularization</w:t>
             </w:r>
           </w:p>
         </w:tc>
@@ -1592,10 +1588,7 @@
           </w:tcPr>
           <w:p>
             <w:r>
-              <w:t>Log of a</w:t>
-            </w:r>
-            <w:r>
-              <w:t>ge against variables without gender</w:t>
+              <w:t>Log of age against variables without gender</w:t>
             </w:r>
           </w:p>
         </w:tc>
@@ -1641,10 +1634,7 @@
           </w:tcPr>
           <w:p>
             <w:r>
-              <w:t>Log of a</w:t>
-            </w:r>
-            <w:r>
-              <w:t>ge against variables with gender</w:t>
+              <w:t>Log of age against variables with gender</w:t>
             </w:r>
           </w:p>
         </w:tc>

</xml_diff>